<commit_message>
delete loads and boats working
</commit_message>
<xml_diff>
--- a/project4/hw4-api-doc.docx
+++ b/project4/hw4-api-doc.docx
@@ -10183,13 +10183,13 @@
           </w:tcPr>
           <w:p>
             <w:r>
-              <w:t>P</w:t>
-            </w:r>
-            <w:r>
-              <w:t>ATCH</w:t>
-            </w:r>
-            <w:r>
-              <w:t xml:space="preserve"> /</w:t>
+              <w:t>PUT</w:t>
+            </w:r>
+            <w:r>
+              <w:t xml:space="preserve"> </w:t>
+            </w:r>
+            <w:r>
+              <w:t>/</w:t>
             </w:r>
             <w:r>
               <w:t>boats</w:t>
@@ -11374,30 +11374,16 @@
           </w:tcPr>
           <w:p>
             <w:r>
-              <w:t xml:space="preserve">No boat with this </w:t>
+              <w:t xml:space="preserve">No load with this </w:t>
             </w:r>
             <w:proofErr w:type="spellStart"/>
             <w:r>
-              <w:t>boat_id</w:t>
+              <w:t>load_id</w:t>
             </w:r>
             <w:proofErr w:type="spellEnd"/>
             <w:r>
-              <w:t xml:space="preserve"> is at the </w:t>
-            </w:r>
-            <w:r>
-              <w:t>load</w:t>
-            </w:r>
-            <w:r>
-              <w:t xml:space="preserve"> with this </w:t>
-            </w:r>
-            <w:proofErr w:type="spellStart"/>
-            <w:r>
-              <w:t>load</w:t>
-            </w:r>
-            <w:r>
-              <w:t>_id</w:t>
-            </w:r>
-            <w:proofErr w:type="spellEnd"/>
+              <w:t xml:space="preserve"> is at the boat with this boat_id</w:t>
+            </w:r>
           </w:p>
         </w:tc>
       </w:tr>

</xml_diff>

<commit_message>
finalized project: working locally
</commit_message>
<xml_diff>
--- a/project4/hw4-api-doc.docx
+++ b/project4/hw4-api-doc.docx
@@ -102,6 +102,14 @@
       </w:r>
       <w:r>
         <w:t>m Pacific</w:t>
+      </w:r>
+    </w:p>
+    <w:p>
+      <w:pPr>
+        <w:jc w:val="center"/>
+      </w:pPr>
+      <w:r>
+        <w:t xml:space="preserve">API Link: </w:t>
       </w:r>
     </w:p>
     <w:p>
@@ -2587,34 +2595,7 @@
                 <w:color w:val="2D3B45"/>
                 <w:bdr w:val="none" w:sz="0" w:space="0" w:color="auto" w:frame="1"/>
               </w:rPr>
-              <w:t xml:space="preserve">  </w:t>
-            </w:r>
-            <w:r>
-              <w:rPr>
-                <w:rStyle w:val="HTMLCode"/>
-                <w:rFonts w:ascii="Consolas" w:hAnsi="Consolas"/>
-                <w:color w:val="2D3B45"/>
-                <w:bdr w:val="none" w:sz="0" w:space="0" w:color="auto" w:frame="1"/>
-              </w:rPr>
-              <w:t>"</w:t>
-            </w:r>
-            <w:r>
-              <w:rPr>
-                <w:rStyle w:val="HTMLCode"/>
-                <w:rFonts w:ascii="Consolas" w:hAnsi="Consolas"/>
-                <w:color w:val="2D3B45"/>
-                <w:bdr w:val="none" w:sz="0" w:space="0" w:color="auto" w:frame="1"/>
-              </w:rPr>
-              <w:t>loads</w:t>
-            </w:r>
-            <w:r>
-              <w:rPr>
-                <w:rStyle w:val="HTMLCode"/>
-                <w:rFonts w:ascii="Consolas" w:hAnsi="Consolas"/>
-                <w:color w:val="2D3B45"/>
-                <w:bdr w:val="none" w:sz="0" w:space="0" w:color="auto" w:frame="1"/>
-              </w:rPr>
-              <w:t xml:space="preserve">": </w:t>
+              <w:t xml:space="preserve">  "loads": </w:t>
             </w:r>
             <w:r>
               <w:rPr>
@@ -3260,25 +3241,7 @@
                 <w:color w:val="2D3B45"/>
                 <w:bdr w:val="none" w:sz="0" w:space="0" w:color="auto" w:frame="1"/>
               </w:rPr>
-              <w:t xml:space="preserve">  </w:t>
-            </w:r>
-            <w:r>
-              <w:rPr>
-                <w:rStyle w:val="HTMLCode"/>
-                <w:rFonts w:ascii="Consolas" w:hAnsi="Consolas"/>
-                <w:color w:val="2D3B45"/>
-                <w:bdr w:val="none" w:sz="0" w:space="0" w:color="auto" w:frame="1"/>
-              </w:rPr>
-              <w:t>"loads": [{"id": 5678, "self": "https://appspot.com/loads/5678</w:t>
-            </w:r>
-            <w:r>
-              <w:rPr>
-                <w:rStyle w:val="HTMLCode"/>
-                <w:rFonts w:ascii="Consolas" w:hAnsi="Consolas"/>
-                <w:color w:val="2D3B45"/>
-                <w:bdr w:val="none" w:sz="0" w:space="0" w:color="auto" w:frame="1"/>
-              </w:rPr>
-              <w:t>}],</w:t>
+              <w:t xml:space="preserve">  "loads": [{"id": 5678, "self": "https://appspot.com/loads/5678}],</w:t>
             </w:r>
           </w:p>
           <w:p>
@@ -3517,10 +3480,7 @@
         <w:t>.</w:t>
       </w:r>
       <w:r>
-        <w:t xml:space="preserve"> </w:t>
-      </w:r>
-      <w:r>
-        <w:t xml:space="preserve">Implements pagination </w:t>
+        <w:t xml:space="preserve"> Implements pagination </w:t>
       </w:r>
       <w:proofErr w:type="gramStart"/>
       <w:r>
@@ -3528,13 +3488,7 @@
       </w:r>
       <w:proofErr w:type="gramEnd"/>
       <w:r>
-        <w:t xml:space="preserve"> 3 </w:t>
-      </w:r>
-      <w:r>
-        <w:t>boats</w:t>
-      </w:r>
-      <w:r>
-        <w:t xml:space="preserve"> per page with a ‘next’ link.</w:t>
+        <w:t xml:space="preserve"> 3 boats per page with a ‘next’ link.</w:t>
       </w:r>
     </w:p>
     <w:tbl>
@@ -3770,34 +3724,7 @@
                 <w:color w:val="2D3B45"/>
                 <w:bdr w:val="none" w:sz="0" w:space="0" w:color="auto" w:frame="1"/>
               </w:rPr>
-              <w:t>"</w:t>
-            </w:r>
-            <w:r>
-              <w:rPr>
-                <w:rStyle w:val="HTMLCode"/>
-                <w:rFonts w:ascii="Consolas" w:hAnsi="Consolas"/>
-                <w:color w:val="2D3B45"/>
-                <w:bdr w:val="none" w:sz="0" w:space="0" w:color="auto" w:frame="1"/>
-              </w:rPr>
-              <w:t>boats</w:t>
-            </w:r>
-            <w:r>
-              <w:rPr>
-                <w:rStyle w:val="HTMLCode"/>
-                <w:rFonts w:ascii="Consolas" w:hAnsi="Consolas"/>
-                <w:color w:val="2D3B45"/>
-                <w:bdr w:val="none" w:sz="0" w:space="0" w:color="auto" w:frame="1"/>
-              </w:rPr>
-              <w:t>":</w:t>
-            </w:r>
-            <w:r>
-              <w:rPr>
-                <w:rStyle w:val="HTMLCode"/>
-                <w:rFonts w:ascii="Consolas" w:hAnsi="Consolas"/>
-                <w:color w:val="2D3B45"/>
-                <w:bdr w:val="none" w:sz="0" w:space="0" w:color="auto" w:frame="1"/>
-              </w:rPr>
-              <w:t xml:space="preserve"> [</w:t>
+              <w:t>"boats": [</w:t>
             </w:r>
           </w:p>
           <w:p>
@@ -3907,16 +3834,7 @@
                 <w:color w:val="2D3B45"/>
                 <w:bdr w:val="none" w:sz="0" w:space="0" w:color="auto" w:frame="1"/>
               </w:rPr>
-              <w:t xml:space="preserve">  </w:t>
-            </w:r>
-            <w:r>
-              <w:rPr>
-                <w:rStyle w:val="HTMLCode"/>
-                <w:rFonts w:ascii="Consolas" w:hAnsi="Consolas"/>
-                <w:color w:val="2D3B45"/>
-                <w:bdr w:val="none" w:sz="0" w:space="0" w:color="auto" w:frame="1"/>
-              </w:rPr>
-              <w:t>"loads": [{"id": 5678, "self": "https://appspot.com/loads/5678}],</w:t>
+              <w:t xml:space="preserve">  "loads": [{"id": 5678, "self": "https://appspot.com/loads/5678}],</w:t>
             </w:r>
           </w:p>
           <w:p>
@@ -4164,34 +4082,7 @@
                 <w:color w:val="2D3B45"/>
                 <w:bdr w:val="none" w:sz="0" w:space="0" w:color="auto" w:frame="1"/>
               </w:rPr>
-              <w:t xml:space="preserve">  </w:t>
-            </w:r>
-            <w:r>
-              <w:rPr>
-                <w:rStyle w:val="HTMLCode"/>
-                <w:rFonts w:ascii="Consolas" w:hAnsi="Consolas"/>
-                <w:color w:val="2D3B45"/>
-                <w:bdr w:val="none" w:sz="0" w:space="0" w:color="auto" w:frame="1"/>
-              </w:rPr>
-              <w:t>"loads":</w:t>
-            </w:r>
-            <w:r>
-              <w:rPr>
-                <w:rStyle w:val="HTMLCode"/>
-                <w:rFonts w:ascii="Consolas" w:hAnsi="Consolas"/>
-                <w:color w:val="2D3B45"/>
-                <w:bdr w:val="none" w:sz="0" w:space="0" w:color="auto" w:frame="1"/>
-              </w:rPr>
-              <w:t xml:space="preserve"> [</w:t>
-            </w:r>
-            <w:r>
-              <w:rPr>
-                <w:rStyle w:val="HTMLCode"/>
-                <w:rFonts w:ascii="Consolas" w:hAnsi="Consolas"/>
-                <w:color w:val="2D3B45"/>
-                <w:bdr w:val="none" w:sz="0" w:space="0" w:color="auto" w:frame="1"/>
-              </w:rPr>
-              <w:t>],</w:t>
+              <w:t xml:space="preserve">  "loads": [],</w:t>
             </w:r>
           </w:p>
           <w:p>
@@ -4436,52 +4327,7 @@
                 <w:color w:val="2D3B45"/>
                 <w:bdr w:val="none" w:sz="0" w:space="0" w:color="auto" w:frame="1"/>
               </w:rPr>
-              <w:t xml:space="preserve">  </w:t>
-            </w:r>
-            <w:r>
-              <w:rPr>
-                <w:rStyle w:val="HTMLCode"/>
-                <w:rFonts w:ascii="Consolas" w:hAnsi="Consolas"/>
-                <w:color w:val="2D3B45"/>
-                <w:bdr w:val="none" w:sz="0" w:space="0" w:color="auto" w:frame="1"/>
-              </w:rPr>
-              <w:t xml:space="preserve">"loads": [{"id": </w:t>
-            </w:r>
-            <w:r>
-              <w:rPr>
-                <w:rStyle w:val="HTMLCode"/>
-                <w:rFonts w:ascii="Consolas" w:hAnsi="Consolas"/>
-                <w:color w:val="2D3B45"/>
-                <w:bdr w:val="none" w:sz="0" w:space="0" w:color="auto" w:frame="1"/>
-              </w:rPr>
-              <w:t>1011</w:t>
-            </w:r>
-            <w:r>
-              <w:rPr>
-                <w:rStyle w:val="HTMLCode"/>
-                <w:rFonts w:ascii="Consolas" w:hAnsi="Consolas"/>
-                <w:color w:val="2D3B45"/>
-                <w:bdr w:val="none" w:sz="0" w:space="0" w:color="auto" w:frame="1"/>
-              </w:rPr>
-              <w:t>, "self": "https://appspot.com/loads/</w:t>
-            </w:r>
-            <w:r>
-              <w:rPr>
-                <w:rStyle w:val="HTMLCode"/>
-                <w:rFonts w:ascii="Consolas" w:hAnsi="Consolas"/>
-                <w:color w:val="2D3B45"/>
-                <w:bdr w:val="none" w:sz="0" w:space="0" w:color="auto" w:frame="1"/>
-              </w:rPr>
-              <w:t>1011</w:t>
-            </w:r>
-            <w:r>
-              <w:rPr>
-                <w:rStyle w:val="HTMLCode"/>
-                <w:rFonts w:ascii="Consolas" w:hAnsi="Consolas"/>
-                <w:color w:val="2D3B45"/>
-                <w:bdr w:val="none" w:sz="0" w:space="0" w:color="auto" w:frame="1"/>
-              </w:rPr>
-              <w:t>}],</w:t>
+              <w:t xml:space="preserve">  "loads": [{"id": 1011, "self": "https://appspot.com/loads/1011}],</w:t>
             </w:r>
           </w:p>
           <w:p>
@@ -5140,13 +4986,7 @@
       <w:bookmarkStart w:id="6" w:name="_Toc85539405"/>
       <w:r>
         <w:lastRenderedPageBreak/>
-        <w:t>Get a</w:t>
-      </w:r>
-      <w:r>
-        <w:t>ll Loads for a given</w:t>
-      </w:r>
-      <w:r>
-        <w:t xml:space="preserve"> Boat</w:t>
+        <w:t>Get all Loads for a given Boat</w:t>
       </w:r>
       <w:bookmarkEnd w:id="6"/>
     </w:p>
@@ -5530,34 +5370,7 @@
                 <w:color w:val="2D3B45"/>
                 <w:bdr w:val="none" w:sz="0" w:space="0" w:color="auto" w:frame="1"/>
               </w:rPr>
-              <w:t>"</w:t>
-            </w:r>
-            <w:r>
-              <w:rPr>
-                <w:rStyle w:val="HTMLCode"/>
-                <w:rFonts w:ascii="Consolas" w:hAnsi="Consolas"/>
-                <w:color w:val="2D3B45"/>
-                <w:bdr w:val="none" w:sz="0" w:space="0" w:color="auto" w:frame="1"/>
-              </w:rPr>
-              <w:t>loads</w:t>
-            </w:r>
-            <w:r>
-              <w:rPr>
-                <w:rStyle w:val="HTMLCode"/>
-                <w:rFonts w:ascii="Consolas" w:hAnsi="Consolas"/>
-                <w:color w:val="2D3B45"/>
-                <w:bdr w:val="none" w:sz="0" w:space="0" w:color="auto" w:frame="1"/>
-              </w:rPr>
-              <w:t xml:space="preserve">": </w:t>
-            </w:r>
-            <w:r>
-              <w:rPr>
-                <w:rStyle w:val="HTMLCode"/>
-                <w:rFonts w:ascii="Consolas" w:hAnsi="Consolas"/>
-                <w:color w:val="2D3B45"/>
-                <w:bdr w:val="none" w:sz="0" w:space="0" w:color="auto" w:frame="1"/>
-              </w:rPr>
-              <w:t>[</w:t>
+              <w:t>"loads": [</w:t>
             </w:r>
           </w:p>
           <w:p>
@@ -5603,80 +5416,26 @@
                 <w:color w:val="2D3B45"/>
                 <w:bdr w:val="none" w:sz="0" w:space="0" w:color="auto" w:frame="1"/>
               </w:rPr>
-              <w:t>{"id": 5678, "self": "https://appspot.com/loads/5678}</w:t>
-            </w:r>
-            <w:r>
-              <w:rPr>
-                <w:rStyle w:val="HTMLCode"/>
-                <w:rFonts w:ascii="Consolas" w:hAnsi="Consolas"/>
-                <w:color w:val="2D3B45"/>
-                <w:bdr w:val="none" w:sz="0" w:space="0" w:color="auto" w:frame="1"/>
-              </w:rPr>
-              <w:t>,</w:t>
-            </w:r>
-          </w:p>
-          <w:p>
-            <w:pPr>
-              <w:rPr>
-                <w:rStyle w:val="HTMLCode"/>
-                <w:rFonts w:ascii="Consolas" w:hAnsi="Consolas"/>
-                <w:color w:val="2D3B45"/>
-                <w:bdr w:val="none" w:sz="0" w:space="0" w:color="auto" w:frame="1"/>
-              </w:rPr>
-            </w:pPr>
-            <w:r>
-              <w:rPr>
-                <w:rStyle w:val="HTMLCode"/>
-                <w:rFonts w:ascii="Consolas" w:hAnsi="Consolas"/>
-                <w:color w:val="2D3B45"/>
-                <w:bdr w:val="none" w:sz="0" w:space="0" w:color="auto" w:frame="1"/>
-              </w:rPr>
-              <w:t xml:space="preserve">        </w:t>
-            </w:r>
-            <w:r>
-              <w:rPr>
-                <w:rStyle w:val="HTMLCode"/>
-                <w:rFonts w:ascii="Consolas" w:hAnsi="Consolas"/>
-                <w:color w:val="2D3B45"/>
-                <w:bdr w:val="none" w:sz="0" w:space="0" w:color="auto" w:frame="1"/>
-              </w:rPr>
-              <w:t xml:space="preserve">{"id": </w:t>
-            </w:r>
-            <w:r>
-              <w:rPr>
-                <w:rStyle w:val="HTMLCode"/>
-                <w:rFonts w:ascii="Consolas" w:hAnsi="Consolas"/>
-                <w:color w:val="2D3B45"/>
-                <w:bdr w:val="none" w:sz="0" w:space="0" w:color="auto" w:frame="1"/>
-              </w:rPr>
-              <w:t>0910</w:t>
-            </w:r>
-            <w:r>
-              <w:rPr>
-                <w:rStyle w:val="HTMLCode"/>
-                <w:rFonts w:ascii="Consolas" w:hAnsi="Consolas"/>
-                <w:color w:val="2D3B45"/>
-                <w:bdr w:val="none" w:sz="0" w:space="0" w:color="auto" w:frame="1"/>
-              </w:rPr>
-              <w:t>, "self": "https://appspot.com/loads/</w:t>
-            </w:r>
-            <w:r>
-              <w:rPr>
-                <w:rStyle w:val="HTMLCode"/>
-                <w:rFonts w:ascii="Consolas" w:hAnsi="Consolas"/>
-                <w:color w:val="2D3B45"/>
-                <w:bdr w:val="none" w:sz="0" w:space="0" w:color="auto" w:frame="1"/>
-              </w:rPr>
-              <w:t>0910</w:t>
-            </w:r>
-            <w:r>
-              <w:rPr>
-                <w:rStyle w:val="HTMLCode"/>
-                <w:rFonts w:ascii="Consolas" w:hAnsi="Consolas"/>
-                <w:color w:val="2D3B45"/>
-                <w:bdr w:val="none" w:sz="0" w:space="0" w:color="auto" w:frame="1"/>
-              </w:rPr>
-              <w:t>}</w:t>
+              <w:t>{"id": 5678, "self": "https://appspot.com/loads/5678},</w:t>
+            </w:r>
+          </w:p>
+          <w:p>
+            <w:pPr>
+              <w:rPr>
+                <w:rStyle w:val="HTMLCode"/>
+                <w:rFonts w:ascii="Consolas" w:hAnsi="Consolas"/>
+                <w:color w:val="2D3B45"/>
+                <w:bdr w:val="none" w:sz="0" w:space="0" w:color="auto" w:frame="1"/>
+              </w:rPr>
+            </w:pPr>
+            <w:r>
+              <w:rPr>
+                <w:rStyle w:val="HTMLCode"/>
+                <w:rFonts w:ascii="Consolas" w:hAnsi="Consolas"/>
+                <w:color w:val="2D3B45"/>
+                <w:bdr w:val="none" w:sz="0" w:space="0" w:color="auto" w:frame="1"/>
+              </w:rPr>
+              <w:t xml:space="preserve">        {"id": 0910, "self": "https://appspot.com/loads/0910}</w:t>
             </w:r>
           </w:p>
           <w:p>
@@ -5717,25 +5476,7 @@
                 <w:color w:val="2D3B45"/>
                 <w:bdr w:val="none" w:sz="0" w:space="0" w:color="auto" w:frame="1"/>
               </w:rPr>
-              <w:t>"self": "https://&lt;your-app&gt;/boats/123</w:t>
-            </w:r>
-            <w:r>
-              <w:rPr>
-                <w:rStyle w:val="HTMLCode"/>
-                <w:rFonts w:ascii="Consolas" w:hAnsi="Consolas"/>
-                <w:color w:val="2D3B45"/>
-                <w:bdr w:val="none" w:sz="0" w:space="0" w:color="auto" w:frame="1"/>
-              </w:rPr>
-              <w:t>/loads</w:t>
-            </w:r>
-            <w:r>
-              <w:rPr>
-                <w:rStyle w:val="HTMLCode"/>
-                <w:rFonts w:ascii="Consolas" w:hAnsi="Consolas"/>
-                <w:color w:val="2D3B45"/>
-                <w:bdr w:val="none" w:sz="0" w:space="0" w:color="auto" w:frame="1"/>
-              </w:rPr>
-              <w:t>"</w:t>
+              <w:t>"self": "https://&lt;your-app&gt;/boats/123/loads"</w:t>
             </w:r>
           </w:p>
           <w:p>
@@ -6255,107 +5996,26 @@
                 <w:color w:val="2D3B45"/>
                 <w:bdr w:val="none" w:sz="0" w:space="0" w:color="auto" w:frame="1"/>
               </w:rPr>
-              <w:t xml:space="preserve">  </w:t>
-            </w:r>
-            <w:r>
-              <w:rPr>
-                <w:rStyle w:val="HTMLCode"/>
-                <w:rFonts w:ascii="Consolas" w:hAnsi="Consolas"/>
-                <w:color w:val="2D3B45"/>
-                <w:bdr w:val="none" w:sz="0" w:space="0" w:color="auto" w:frame="1"/>
-              </w:rPr>
-              <w:t>"</w:t>
-            </w:r>
-            <w:r>
-              <w:rPr>
-                <w:rStyle w:val="HTMLCode"/>
-                <w:rFonts w:ascii="Consolas" w:hAnsi="Consolas"/>
-                <w:color w:val="2D3B45"/>
-                <w:bdr w:val="none" w:sz="0" w:space="0" w:color="auto" w:frame="1"/>
-              </w:rPr>
-              <w:t>content</w:t>
-            </w:r>
-            <w:r>
-              <w:rPr>
-                <w:rStyle w:val="HTMLCode"/>
-                <w:rFonts w:ascii="Consolas" w:hAnsi="Consolas"/>
-                <w:color w:val="2D3B45"/>
-                <w:bdr w:val="none" w:sz="0" w:space="0" w:color="auto" w:frame="1"/>
-              </w:rPr>
-              <w:t>":</w:t>
-            </w:r>
-            <w:r>
-              <w:rPr>
-                <w:rStyle w:val="HTMLCode"/>
-                <w:rFonts w:ascii="Consolas" w:hAnsi="Consolas"/>
-                <w:color w:val="2D3B45"/>
-                <w:bdr w:val="none" w:sz="0" w:space="0" w:color="auto" w:frame="1"/>
-              </w:rPr>
-              <w:t xml:space="preserve"> </w:t>
-            </w:r>
-            <w:r>
-              <w:rPr>
-                <w:rStyle w:val="HTMLCode"/>
-                <w:rFonts w:ascii="Consolas" w:hAnsi="Consolas"/>
-                <w:color w:val="2D3B45"/>
-                <w:bdr w:val="none" w:sz="0" w:space="0" w:color="auto" w:frame="1"/>
-              </w:rPr>
-              <w:t>"</w:t>
-            </w:r>
-            <w:r>
-              <w:rPr>
-                <w:rStyle w:val="HTMLCode"/>
-                <w:rFonts w:ascii="Consolas" w:hAnsi="Consolas"/>
-                <w:color w:val="2D3B45"/>
-                <w:bdr w:val="none" w:sz="0" w:space="0" w:color="auto" w:frame="1"/>
-              </w:rPr>
-              <w:t>LEGO blocks</w:t>
-            </w:r>
-            <w:r>
-              <w:rPr>
-                <w:rStyle w:val="HTMLCode"/>
-                <w:rFonts w:ascii="Consolas" w:hAnsi="Consolas"/>
-                <w:color w:val="2D3B45"/>
-                <w:bdr w:val="none" w:sz="0" w:space="0" w:color="auto" w:frame="1"/>
-              </w:rPr>
-              <w:t>"</w:t>
-            </w:r>
-            <w:r>
-              <w:rPr>
-                <w:rStyle w:val="HTMLCode"/>
-                <w:rFonts w:ascii="Consolas" w:hAnsi="Consolas"/>
-                <w:color w:val="2D3B45"/>
-                <w:bdr w:val="none" w:sz="0" w:space="0" w:color="auto" w:frame="1"/>
-              </w:rPr>
-              <w:t>,</w:t>
-            </w:r>
-          </w:p>
-          <w:p>
-            <w:pPr>
-              <w:rPr>
-                <w:rStyle w:val="HTMLCode"/>
-                <w:rFonts w:ascii="Consolas" w:hAnsi="Consolas"/>
-                <w:color w:val="2D3B45"/>
-                <w:bdr w:val="none" w:sz="0" w:space="0" w:color="auto" w:frame="1"/>
-              </w:rPr>
-            </w:pPr>
-            <w:r>
-              <w:rPr>
-                <w:rStyle w:val="HTMLCode"/>
-                <w:rFonts w:ascii="Consolas" w:hAnsi="Consolas"/>
-                <w:color w:val="2D3B45"/>
-                <w:bdr w:val="none" w:sz="0" w:space="0" w:color="auto" w:frame="1"/>
-              </w:rPr>
-              <w:t xml:space="preserve">  </w:t>
-            </w:r>
-            <w:r>
-              <w:rPr>
-                <w:rStyle w:val="HTMLCode"/>
-                <w:rFonts w:ascii="Consolas" w:hAnsi="Consolas"/>
-                <w:color w:val="2D3B45"/>
-                <w:bdr w:val="none" w:sz="0" w:space="0" w:color="auto" w:frame="1"/>
-              </w:rPr>
-              <w:t>"</w:t>
+              <w:t xml:space="preserve">  "content": "LEGO blocks",</w:t>
+            </w:r>
+          </w:p>
+          <w:p>
+            <w:pPr>
+              <w:rPr>
+                <w:rStyle w:val="HTMLCode"/>
+                <w:rFonts w:ascii="Consolas" w:hAnsi="Consolas"/>
+                <w:color w:val="2D3B45"/>
+                <w:bdr w:val="none" w:sz="0" w:space="0" w:color="auto" w:frame="1"/>
+              </w:rPr>
+            </w:pPr>
+            <w:r>
+              <w:rPr>
+                <w:rStyle w:val="HTMLCode"/>
+                <w:rFonts w:ascii="Consolas" w:hAnsi="Consolas"/>
+                <w:color w:val="2D3B45"/>
+                <w:bdr w:val="none" w:sz="0" w:space="0" w:color="auto" w:frame="1"/>
+              </w:rPr>
+              <w:t xml:space="preserve">  "</w:t>
             </w:r>
             <w:proofErr w:type="spellStart"/>
             <w:proofErr w:type="gramStart"/>
@@ -6386,43 +6046,7 @@
                 <w:color w:val="2D3B45"/>
                 <w:bdr w:val="none" w:sz="0" w:space="0" w:color="auto" w:frame="1"/>
               </w:rPr>
-              <w:t>":</w:t>
-            </w:r>
-            <w:r>
-              <w:rPr>
-                <w:rStyle w:val="HTMLCode"/>
-                <w:rFonts w:ascii="Consolas" w:hAnsi="Consolas"/>
-                <w:color w:val="2D3B45"/>
-                <w:bdr w:val="none" w:sz="0" w:space="0" w:color="auto" w:frame="1"/>
-              </w:rPr>
-              <w:t xml:space="preserve"> </w:t>
-            </w:r>
-            <w:r>
-              <w:rPr>
-                <w:rStyle w:val="HTMLCode"/>
-                <w:rFonts w:ascii="Consolas" w:hAnsi="Consolas"/>
-                <w:color w:val="2D3B45"/>
-                <w:bdr w:val="none" w:sz="0" w:space="0" w:color="auto" w:frame="1"/>
-              </w:rPr>
-              <w:t>"</w:t>
-            </w:r>
-            <w:r>
-              <w:rPr>
-                <w:rStyle w:val="HTMLCode"/>
-                <w:rFonts w:ascii="Consolas" w:hAnsi="Consolas"/>
-                <w:color w:val="2D3B45"/>
-                <w:bdr w:val="none" w:sz="0" w:space="0" w:color="auto" w:frame="1"/>
-              </w:rPr>
-              <w:t>10/20/2021</w:t>
-            </w:r>
-            <w:r>
-              <w:rPr>
-                <w:rStyle w:val="HTMLCode"/>
-                <w:rFonts w:ascii="Consolas" w:hAnsi="Consolas"/>
-                <w:color w:val="2D3B45"/>
-                <w:bdr w:val="none" w:sz="0" w:space="0" w:color="auto" w:frame="1"/>
-              </w:rPr>
-              <w:t>"</w:t>
+              <w:t>": "10/20/2021"</w:t>
             </w:r>
           </w:p>
           <w:p>
@@ -6599,13 +6223,7 @@
           </w:tcPr>
           <w:p>
             <w:r>
-              <w:t xml:space="preserve">If the request is missing any of the </w:t>
-            </w:r>
-            <w:r>
-              <w:t xml:space="preserve">3 </w:t>
-            </w:r>
-            <w:r>
-              <w:t>required attributes</w:t>
+              <w:t>If the request is missing any of the 3 required attributes</w:t>
             </w:r>
             <w:r>
               <w:t xml:space="preserve">, the </w:t>
@@ -7018,16 +6636,7 @@
                 <w:color w:val="2D3B45"/>
                 <w:bdr w:val="none" w:sz="0" w:space="0" w:color="auto" w:frame="1"/>
               </w:rPr>
-              <w:t xml:space="preserve">  </w:t>
-            </w:r>
-            <w:r>
-              <w:rPr>
-                <w:rStyle w:val="HTMLCode"/>
-                <w:rFonts w:ascii="Consolas" w:hAnsi="Consolas"/>
-                <w:color w:val="2D3B45"/>
-                <w:bdr w:val="none" w:sz="0" w:space="0" w:color="auto" w:frame="1"/>
-              </w:rPr>
-              <w:t>"content": "LEGO blocks",</w:t>
+              <w:t xml:space="preserve">  "content": "LEGO blocks",</w:t>
             </w:r>
           </w:p>
           <w:p>
@@ -7077,16 +6686,7 @@
                 <w:color w:val="2D3B45"/>
                 <w:bdr w:val="none" w:sz="0" w:space="0" w:color="auto" w:frame="1"/>
               </w:rPr>
-              <w:t>": "10/20/2021"</w:t>
-            </w:r>
-            <w:r>
-              <w:rPr>
-                <w:rStyle w:val="HTMLCode"/>
-                <w:rFonts w:ascii="Consolas" w:hAnsi="Consolas"/>
-                <w:color w:val="2D3B45"/>
-                <w:bdr w:val="none" w:sz="0" w:space="0" w:color="auto" w:frame="1"/>
-              </w:rPr>
-              <w:t>,</w:t>
+              <w:t>": "10/20/2021",</w:t>
             </w:r>
           </w:p>
           <w:p>
@@ -7803,25 +7403,64 @@
                 <w:color w:val="2D3B45"/>
                 <w:bdr w:val="none" w:sz="0" w:space="0" w:color="auto" w:frame="1"/>
               </w:rPr>
-              <w:t xml:space="preserve">        </w:t>
-            </w:r>
-            <w:r>
-              <w:rPr>
-                <w:rStyle w:val="HTMLCode"/>
-                <w:rFonts w:ascii="Consolas" w:hAnsi="Consolas"/>
-                <w:color w:val="2D3B45"/>
-                <w:bdr w:val="none" w:sz="0" w:space="0" w:color="auto" w:frame="1"/>
-              </w:rPr>
-              <w:t xml:space="preserve">"id": </w:t>
-            </w:r>
-            <w:r>
-              <w:rPr>
-                <w:rStyle w:val="HTMLCode"/>
-                <w:rFonts w:ascii="Consolas" w:hAnsi="Consolas"/>
-                <w:color w:val="2D3B45"/>
-                <w:bdr w:val="none" w:sz="0" w:space="0" w:color="auto" w:frame="1"/>
-              </w:rPr>
-              <w:t>456</w:t>
+              <w:t xml:space="preserve">        "id": 456, </w:t>
+            </w:r>
+          </w:p>
+          <w:p>
+            <w:pPr>
+              <w:rPr>
+                <w:rStyle w:val="HTMLCode"/>
+                <w:rFonts w:ascii="Consolas" w:hAnsi="Consolas"/>
+                <w:color w:val="2D3B45"/>
+                <w:bdr w:val="none" w:sz="0" w:space="0" w:color="auto" w:frame="1"/>
+              </w:rPr>
+            </w:pPr>
+            <w:r>
+              <w:rPr>
+                <w:rStyle w:val="HTMLCode"/>
+                <w:rFonts w:ascii="Consolas" w:hAnsi="Consolas"/>
+                <w:color w:val="2D3B45"/>
+                <w:bdr w:val="none" w:sz="0" w:space="0" w:color="auto" w:frame="1"/>
+              </w:rPr>
+              <w:t xml:space="preserve">        "name": "Sea Witch", </w:t>
+            </w:r>
+          </w:p>
+          <w:p>
+            <w:pPr>
+              <w:rPr>
+                <w:rStyle w:val="HTMLCode"/>
+                <w:rFonts w:ascii="Consolas" w:hAnsi="Consolas"/>
+                <w:color w:val="2D3B45"/>
+                <w:bdr w:val="none" w:sz="0" w:space="0" w:color="auto" w:frame="1"/>
+              </w:rPr>
+            </w:pPr>
+            <w:r>
+              <w:rPr>
+                <w:rStyle w:val="HTMLCode"/>
+                <w:rFonts w:ascii="Consolas" w:hAnsi="Consolas"/>
+                <w:color w:val="2D3B45"/>
+                <w:bdr w:val="none" w:sz="0" w:space="0" w:color="auto" w:frame="1"/>
+              </w:rPr>
+              <w:t xml:space="preserve">        "self": "https://&lt;your-app&gt;/loads/456"</w:t>
+            </w:r>
+          </w:p>
+          <w:p>
+            <w:pPr>
+              <w:rPr>
+                <w:rStyle w:val="HTMLCode"/>
+                <w:rFonts w:ascii="Consolas" w:hAnsi="Consolas"/>
+                <w:color w:val="2D3B45"/>
+                <w:bdr w:val="none" w:sz="0" w:space="0" w:color="auto" w:frame="1"/>
+              </w:rPr>
+            </w:pPr>
+            <w:r>
+              <w:rPr>
+                <w:rStyle w:val="HTMLCode"/>
+                <w:rFonts w:ascii="Consolas" w:hAnsi="Consolas"/>
+                <w:color w:val="2D3B45"/>
+                <w:bdr w:val="none" w:sz="0" w:space="0" w:color="auto" w:frame="1"/>
+              </w:rPr>
+              <w:t xml:space="preserve">  }</w:t>
             </w:r>
             <w:r>
               <w:rPr>
@@ -7832,207 +7471,24 @@
               </w:rPr>
               <w:t>,</w:t>
             </w:r>
-            <w:r>
-              <w:rPr>
-                <w:rStyle w:val="HTMLCode"/>
-                <w:rFonts w:ascii="Consolas" w:hAnsi="Consolas"/>
-                <w:color w:val="2D3B45"/>
-                <w:bdr w:val="none" w:sz="0" w:space="0" w:color="auto" w:frame="1"/>
-              </w:rPr>
-              <w:t xml:space="preserve"> </w:t>
-            </w:r>
-          </w:p>
-          <w:p>
-            <w:pPr>
-              <w:rPr>
-                <w:rStyle w:val="HTMLCode"/>
-                <w:rFonts w:ascii="Consolas" w:hAnsi="Consolas"/>
-                <w:color w:val="2D3B45"/>
-                <w:bdr w:val="none" w:sz="0" w:space="0" w:color="auto" w:frame="1"/>
-              </w:rPr>
-            </w:pPr>
-            <w:r>
-              <w:rPr>
-                <w:rStyle w:val="HTMLCode"/>
-                <w:rFonts w:ascii="Consolas" w:hAnsi="Consolas"/>
-                <w:color w:val="2D3B45"/>
-                <w:bdr w:val="none" w:sz="0" w:space="0" w:color="auto" w:frame="1"/>
-              </w:rPr>
-              <w:t xml:space="preserve">        </w:t>
-            </w:r>
-            <w:r>
-              <w:rPr>
-                <w:rStyle w:val="HTMLCode"/>
-                <w:rFonts w:ascii="Consolas" w:hAnsi="Consolas"/>
-                <w:color w:val="2D3B45"/>
-                <w:bdr w:val="none" w:sz="0" w:space="0" w:color="auto" w:frame="1"/>
-              </w:rPr>
-              <w:t>"</w:t>
-            </w:r>
-            <w:r>
-              <w:rPr>
-                <w:rStyle w:val="HTMLCode"/>
-                <w:rFonts w:ascii="Consolas" w:hAnsi="Consolas"/>
-                <w:color w:val="2D3B45"/>
-                <w:bdr w:val="none" w:sz="0" w:space="0" w:color="auto" w:frame="1"/>
-              </w:rPr>
-              <w:t>name</w:t>
-            </w:r>
-            <w:r>
-              <w:rPr>
-                <w:rStyle w:val="HTMLCode"/>
-                <w:rFonts w:ascii="Consolas" w:hAnsi="Consolas"/>
-                <w:color w:val="2D3B45"/>
-                <w:bdr w:val="none" w:sz="0" w:space="0" w:color="auto" w:frame="1"/>
-              </w:rPr>
-              <w:t>": "</w:t>
-            </w:r>
-            <w:r>
-              <w:rPr>
-                <w:rStyle w:val="HTMLCode"/>
-                <w:rFonts w:ascii="Consolas" w:hAnsi="Consolas"/>
-                <w:color w:val="2D3B45"/>
-                <w:bdr w:val="none" w:sz="0" w:space="0" w:color="auto" w:frame="1"/>
-              </w:rPr>
-              <w:t>Sea Witch</w:t>
-            </w:r>
-            <w:r>
-              <w:rPr>
-                <w:rStyle w:val="HTMLCode"/>
-                <w:rFonts w:ascii="Consolas" w:hAnsi="Consolas"/>
-                <w:color w:val="2D3B45"/>
-                <w:bdr w:val="none" w:sz="0" w:space="0" w:color="auto" w:frame="1"/>
-              </w:rPr>
-              <w:t>",</w:t>
-            </w:r>
-            <w:r>
-              <w:rPr>
-                <w:rStyle w:val="HTMLCode"/>
-                <w:rFonts w:ascii="Consolas" w:hAnsi="Consolas"/>
-                <w:color w:val="2D3B45"/>
-                <w:bdr w:val="none" w:sz="0" w:space="0" w:color="auto" w:frame="1"/>
-              </w:rPr>
-              <w:t xml:space="preserve"> </w:t>
-            </w:r>
-          </w:p>
-          <w:p>
-            <w:pPr>
-              <w:rPr>
-                <w:rStyle w:val="HTMLCode"/>
-                <w:rFonts w:ascii="Consolas" w:hAnsi="Consolas"/>
-                <w:color w:val="2D3B45"/>
-                <w:bdr w:val="none" w:sz="0" w:space="0" w:color="auto" w:frame="1"/>
-              </w:rPr>
-            </w:pPr>
-            <w:r>
-              <w:rPr>
-                <w:rStyle w:val="HTMLCode"/>
-                <w:rFonts w:ascii="Consolas" w:hAnsi="Consolas"/>
-                <w:color w:val="2D3B45"/>
-                <w:bdr w:val="none" w:sz="0" w:space="0" w:color="auto" w:frame="1"/>
-              </w:rPr>
-              <w:t xml:space="preserve">        </w:t>
-            </w:r>
-            <w:r>
-              <w:rPr>
-                <w:rStyle w:val="HTMLCode"/>
-                <w:rFonts w:ascii="Consolas" w:hAnsi="Consolas"/>
-                <w:color w:val="2D3B45"/>
-                <w:bdr w:val="none" w:sz="0" w:space="0" w:color="auto" w:frame="1"/>
-              </w:rPr>
-              <w:t>"</w:t>
-            </w:r>
-            <w:r>
-              <w:rPr>
-                <w:rStyle w:val="HTMLCode"/>
-                <w:rFonts w:ascii="Consolas" w:hAnsi="Consolas"/>
-                <w:color w:val="2D3B45"/>
-                <w:bdr w:val="none" w:sz="0" w:space="0" w:color="auto" w:frame="1"/>
-              </w:rPr>
-              <w:t>self</w:t>
-            </w:r>
-            <w:r>
-              <w:rPr>
-                <w:rStyle w:val="HTMLCode"/>
-                <w:rFonts w:ascii="Consolas" w:hAnsi="Consolas"/>
-                <w:color w:val="2D3B45"/>
-                <w:bdr w:val="none" w:sz="0" w:space="0" w:color="auto" w:frame="1"/>
-              </w:rPr>
-              <w:t>": "https://&lt;your-app&gt;/loads/</w:t>
-            </w:r>
-            <w:r>
-              <w:rPr>
-                <w:rStyle w:val="HTMLCode"/>
-                <w:rFonts w:ascii="Consolas" w:hAnsi="Consolas"/>
-                <w:color w:val="2D3B45"/>
-                <w:bdr w:val="none" w:sz="0" w:space="0" w:color="auto" w:frame="1"/>
-              </w:rPr>
-              <w:t>456</w:t>
-            </w:r>
-            <w:r>
-              <w:rPr>
-                <w:rStyle w:val="HTMLCode"/>
-                <w:rFonts w:ascii="Consolas" w:hAnsi="Consolas"/>
-                <w:color w:val="2D3B45"/>
-                <w:bdr w:val="none" w:sz="0" w:space="0" w:color="auto" w:frame="1"/>
-              </w:rPr>
-              <w:t>"</w:t>
-            </w:r>
-          </w:p>
-          <w:p>
-            <w:pPr>
-              <w:rPr>
-                <w:rStyle w:val="HTMLCode"/>
-                <w:rFonts w:ascii="Consolas" w:hAnsi="Consolas"/>
-                <w:color w:val="2D3B45"/>
-                <w:bdr w:val="none" w:sz="0" w:space="0" w:color="auto" w:frame="1"/>
-              </w:rPr>
-            </w:pPr>
-            <w:r>
-              <w:rPr>
-                <w:rStyle w:val="HTMLCode"/>
-                <w:rFonts w:ascii="Consolas" w:hAnsi="Consolas"/>
-                <w:color w:val="2D3B45"/>
-                <w:bdr w:val="none" w:sz="0" w:space="0" w:color="auto" w:frame="1"/>
-              </w:rPr>
-              <w:t xml:space="preserve">  }</w:t>
-            </w:r>
-            <w:r>
-              <w:rPr>
-                <w:rStyle w:val="HTMLCode"/>
-                <w:rFonts w:ascii="Consolas" w:hAnsi="Consolas"/>
-                <w:color w:val="2D3B45"/>
-                <w:bdr w:val="none" w:sz="0" w:space="0" w:color="auto" w:frame="1"/>
-              </w:rPr>
-              <w:t>,</w:t>
-            </w:r>
-          </w:p>
-          <w:p>
-            <w:pPr>
-              <w:rPr>
-                <w:rStyle w:val="HTMLCode"/>
-                <w:rFonts w:ascii="Consolas" w:hAnsi="Consolas"/>
-                <w:color w:val="2D3B45"/>
-                <w:bdr w:val="none" w:sz="0" w:space="0" w:color="auto" w:frame="1"/>
-              </w:rPr>
-            </w:pPr>
-            <w:r>
-              <w:rPr>
-                <w:rStyle w:val="HTMLCode"/>
-                <w:rFonts w:ascii="Consolas" w:hAnsi="Consolas"/>
-                <w:color w:val="2D3B45"/>
-                <w:bdr w:val="none" w:sz="0" w:space="0" w:color="auto" w:frame="1"/>
-              </w:rPr>
-              <w:t xml:space="preserve">  </w:t>
-            </w:r>
-            <w:r>
-              <w:rPr>
-                <w:rStyle w:val="HTMLCode"/>
-                <w:rFonts w:ascii="Consolas" w:hAnsi="Consolas"/>
-                <w:color w:val="2D3B45"/>
-                <w:bdr w:val="none" w:sz="0" w:space="0" w:color="auto" w:frame="1"/>
-              </w:rPr>
-              <w:t>"content": "LEGO blocks",</w:t>
+          </w:p>
+          <w:p>
+            <w:pPr>
+              <w:rPr>
+                <w:rStyle w:val="HTMLCode"/>
+                <w:rFonts w:ascii="Consolas" w:hAnsi="Consolas"/>
+                <w:color w:val="2D3B45"/>
+                <w:bdr w:val="none" w:sz="0" w:space="0" w:color="auto" w:frame="1"/>
+              </w:rPr>
+            </w:pPr>
+            <w:r>
+              <w:rPr>
+                <w:rStyle w:val="HTMLCode"/>
+                <w:rFonts w:ascii="Consolas" w:hAnsi="Consolas"/>
+                <w:color w:val="2D3B45"/>
+                <w:bdr w:val="none" w:sz="0" w:space="0" w:color="auto" w:frame="1"/>
+              </w:rPr>
+              <w:t xml:space="preserve">  "content": "LEGO blocks",</w:t>
             </w:r>
           </w:p>
           <w:p>
@@ -8573,25 +8029,7 @@
                 <w:color w:val="2D3B45"/>
                 <w:bdr w:val="none" w:sz="0" w:space="0" w:color="auto" w:frame="1"/>
               </w:rPr>
-              <w:t>"</w:t>
-            </w:r>
-            <w:r>
-              <w:rPr>
-                <w:rStyle w:val="HTMLCode"/>
-                <w:rFonts w:ascii="Consolas" w:hAnsi="Consolas"/>
-                <w:color w:val="2D3B45"/>
-                <w:bdr w:val="none" w:sz="0" w:space="0" w:color="auto" w:frame="1"/>
-              </w:rPr>
-              <w:t>loads</w:t>
-            </w:r>
-            <w:r>
-              <w:rPr>
-                <w:rStyle w:val="HTMLCode"/>
-                <w:rFonts w:ascii="Consolas" w:hAnsi="Consolas"/>
-                <w:color w:val="2D3B45"/>
-                <w:bdr w:val="none" w:sz="0" w:space="0" w:color="auto" w:frame="1"/>
-              </w:rPr>
-              <w:t>":</w:t>
+              <w:t>"loads":</w:t>
             </w:r>
           </w:p>
           <w:p>
@@ -8641,16 +8079,7 @@
                 <w:color w:val="2D3B45"/>
                 <w:bdr w:val="none" w:sz="0" w:space="0" w:color="auto" w:frame="1"/>
               </w:rPr>
-              <w:t xml:space="preserve">"volume": </w:t>
-            </w:r>
-            <w:r>
-              <w:rPr>
-                <w:rStyle w:val="HTMLCode"/>
-                <w:rFonts w:ascii="Consolas" w:hAnsi="Consolas"/>
-                <w:color w:val="2D3B45"/>
-                <w:bdr w:val="none" w:sz="0" w:space="0" w:color="auto" w:frame="1"/>
-              </w:rPr>
-              <w:t>5</w:t>
+              <w:t>"volume": 5</w:t>
             </w:r>
           </w:p>
           <w:p>
@@ -8688,25 +8117,7 @@
                 <w:color w:val="2D3B45"/>
                 <w:bdr w:val="none" w:sz="0" w:space="0" w:color="auto" w:frame="1"/>
               </w:rPr>
-              <w:t xml:space="preserve">      </w:t>
-            </w:r>
-            <w:r>
-              <w:rPr>
-                <w:rStyle w:val="HTMLCode"/>
-                <w:rFonts w:ascii="Consolas" w:hAnsi="Consolas"/>
-                <w:color w:val="2D3B45"/>
-                <w:bdr w:val="none" w:sz="0" w:space="0" w:color="auto" w:frame="1"/>
-              </w:rPr>
-              <w:t xml:space="preserve"> </w:t>
-            </w:r>
-            <w:r>
-              <w:rPr>
-                <w:rStyle w:val="HTMLCode"/>
-                <w:rFonts w:ascii="Consolas" w:hAnsi="Consolas"/>
-                <w:color w:val="2D3B45"/>
-                <w:bdr w:val="none" w:sz="0" w:space="0" w:color="auto" w:frame="1"/>
-              </w:rPr>
-              <w:t xml:space="preserve">"id": 456, </w:t>
+              <w:t xml:space="preserve">       "id": 456, </w:t>
             </w:r>
           </w:p>
           <w:p>
@@ -9019,34 +8430,7 @@
                 <w:color w:val="2D3B45"/>
                 <w:bdr w:val="none" w:sz="0" w:space="0" w:color="auto" w:frame="1"/>
               </w:rPr>
-              <w:t xml:space="preserve">  </w:t>
-            </w:r>
-            <w:r>
-              <w:rPr>
-                <w:rStyle w:val="HTMLCode"/>
-                <w:rFonts w:ascii="Consolas" w:hAnsi="Consolas"/>
-                <w:color w:val="2D3B45"/>
-                <w:bdr w:val="none" w:sz="0" w:space="0" w:color="auto" w:frame="1"/>
-              </w:rPr>
-              <w:t>"content": "</w:t>
-            </w:r>
-            <w:r>
-              <w:rPr>
-                <w:rStyle w:val="HTMLCode"/>
-                <w:rFonts w:ascii="Consolas" w:hAnsi="Consolas"/>
-                <w:color w:val="2D3B45"/>
-                <w:bdr w:val="none" w:sz="0" w:space="0" w:color="auto" w:frame="1"/>
-              </w:rPr>
-              <w:t>Stuff from China</w:t>
-            </w:r>
-            <w:r>
-              <w:rPr>
-                <w:rStyle w:val="HTMLCode"/>
-                <w:rFonts w:ascii="Consolas" w:hAnsi="Consolas"/>
-                <w:color w:val="2D3B45"/>
-                <w:bdr w:val="none" w:sz="0" w:space="0" w:color="auto" w:frame="1"/>
-              </w:rPr>
-              <w:t>",</w:t>
+              <w:t xml:space="preserve">  "content": "Stuff from China",</w:t>
             </w:r>
           </w:p>
           <w:p>
@@ -9096,25 +8480,7 @@
                 <w:color w:val="2D3B45"/>
                 <w:bdr w:val="none" w:sz="0" w:space="0" w:color="auto" w:frame="1"/>
               </w:rPr>
-              <w:t>": "</w:t>
-            </w:r>
-            <w:r>
-              <w:rPr>
-                <w:rStyle w:val="HTMLCode"/>
-                <w:rFonts w:ascii="Consolas" w:hAnsi="Consolas"/>
-                <w:color w:val="2D3B45"/>
-                <w:bdr w:val="none" w:sz="0" w:space="0" w:color="auto" w:frame="1"/>
-              </w:rPr>
-              <w:t>9</w:t>
-            </w:r>
-            <w:r>
-              <w:rPr>
-                <w:rStyle w:val="HTMLCode"/>
-                <w:rFonts w:ascii="Consolas" w:hAnsi="Consolas"/>
-                <w:color w:val="2D3B45"/>
-                <w:bdr w:val="none" w:sz="0" w:space="0" w:color="auto" w:frame="1"/>
-              </w:rPr>
-              <w:t>/20/2021",</w:t>
+              <w:t>": "9/20/2021",</w:t>
             </w:r>
           </w:p>
           <w:p>
@@ -9214,34 +8580,7 @@
                 <w:color w:val="2D3B45"/>
                 <w:bdr w:val="none" w:sz="0" w:space="0" w:color="auto" w:frame="1"/>
               </w:rPr>
-              <w:t xml:space="preserve">  </w:t>
-            </w:r>
-            <w:r>
-              <w:rPr>
-                <w:rStyle w:val="HTMLCode"/>
-                <w:rFonts w:ascii="Consolas" w:hAnsi="Consolas"/>
-                <w:color w:val="2D3B45"/>
-                <w:bdr w:val="none" w:sz="0" w:space="0" w:color="auto" w:frame="1"/>
-              </w:rPr>
-              <w:t xml:space="preserve">"id": </w:t>
-            </w:r>
-            <w:r>
-              <w:rPr>
-                <w:rStyle w:val="HTMLCode"/>
-                <w:rFonts w:ascii="Consolas" w:hAnsi="Consolas"/>
-                <w:color w:val="2D3B45"/>
-                <w:bdr w:val="none" w:sz="0" w:space="0" w:color="auto" w:frame="1"/>
-              </w:rPr>
-              <w:t>789</w:t>
-            </w:r>
-            <w:r>
-              <w:rPr>
-                <w:rStyle w:val="HTMLCode"/>
-                <w:rFonts w:ascii="Consolas" w:hAnsi="Consolas"/>
-                <w:color w:val="2D3B45"/>
-                <w:bdr w:val="none" w:sz="0" w:space="0" w:color="auto" w:frame="1"/>
-              </w:rPr>
-              <w:t>,</w:t>
+              <w:t xml:space="preserve">  "id": 789,</w:t>
             </w:r>
           </w:p>
           <w:p>
@@ -9263,25 +8602,7 @@
                 <w:color w:val="2D3B45"/>
                 <w:bdr w:val="none" w:sz="0" w:space="0" w:color="auto" w:frame="1"/>
               </w:rPr>
-              <w:t xml:space="preserve">"volume": </w:t>
-            </w:r>
-            <w:r>
-              <w:rPr>
-                <w:rStyle w:val="HTMLCode"/>
-                <w:rFonts w:ascii="Consolas" w:hAnsi="Consolas"/>
-                <w:color w:val="2D3B45"/>
-                <w:bdr w:val="none" w:sz="0" w:space="0" w:color="auto" w:frame="1"/>
-              </w:rPr>
-              <w:t>2</w:t>
-            </w:r>
-            <w:r>
-              <w:rPr>
-                <w:rStyle w:val="HTMLCode"/>
-                <w:rFonts w:ascii="Consolas" w:hAnsi="Consolas"/>
-                <w:color w:val="2D3B45"/>
-                <w:bdr w:val="none" w:sz="0" w:space="0" w:color="auto" w:frame="1"/>
-              </w:rPr>
-              <w:t>0,</w:t>
+              <w:t>"volume": 20,</w:t>
             </w:r>
           </w:p>
           <w:p>
@@ -9319,25 +8640,7 @@
                 <w:color w:val="2D3B45"/>
                 <w:bdr w:val="none" w:sz="0" w:space="0" w:color="auto" w:frame="1"/>
               </w:rPr>
-              <w:t xml:space="preserve">  "content": "</w:t>
-            </w:r>
-            <w:r>
-              <w:rPr>
-                <w:rStyle w:val="HTMLCode"/>
-                <w:rFonts w:ascii="Consolas" w:hAnsi="Consolas"/>
-                <w:color w:val="2D3B45"/>
-                <w:bdr w:val="none" w:sz="0" w:space="0" w:color="auto" w:frame="1"/>
-              </w:rPr>
-              <w:t>More s</w:t>
-            </w:r>
-            <w:r>
-              <w:rPr>
-                <w:rStyle w:val="HTMLCode"/>
-                <w:rFonts w:ascii="Consolas" w:hAnsi="Consolas"/>
-                <w:color w:val="2D3B45"/>
-                <w:bdr w:val="none" w:sz="0" w:space="0" w:color="auto" w:frame="1"/>
-              </w:rPr>
-              <w:t>tuff from China",</w:t>
+              <w:t xml:space="preserve">  "content": "More stuff from China",</w:t>
             </w:r>
           </w:p>
           <w:p>
@@ -9409,25 +8712,7 @@
                 <w:color w:val="2D3B45"/>
                 <w:bdr w:val="none" w:sz="0" w:space="0" w:color="auto" w:frame="1"/>
               </w:rPr>
-              <w:t>"self": "https://&lt;your-app&gt;/loads/</w:t>
-            </w:r>
-            <w:r>
-              <w:rPr>
-                <w:rStyle w:val="HTMLCode"/>
-                <w:rFonts w:ascii="Consolas" w:hAnsi="Consolas"/>
-                <w:color w:val="2D3B45"/>
-                <w:bdr w:val="none" w:sz="0" w:space="0" w:color="auto" w:frame="1"/>
-              </w:rPr>
-              <w:t>789</w:t>
-            </w:r>
-            <w:r>
-              <w:rPr>
-                <w:rStyle w:val="HTMLCode"/>
-                <w:rFonts w:ascii="Consolas" w:hAnsi="Consolas"/>
-                <w:color w:val="2D3B45"/>
-                <w:bdr w:val="none" w:sz="0" w:space="0" w:color="auto" w:frame="1"/>
-              </w:rPr>
-              <w:t>"</w:t>
+              <w:t>"self": "https://&lt;your-app&gt;/loads/789"</w:t>
             </w:r>
           </w:p>
           <w:p>
@@ -9468,16 +8753,7 @@
                 <w:color w:val="2D3B45"/>
                 <w:bdr w:val="none" w:sz="0" w:space="0" w:color="auto" w:frame="1"/>
               </w:rPr>
-              <w:t>loads</w:t>
-            </w:r>
-            <w:r>
-              <w:rPr>
-                <w:rStyle w:val="HTMLCode"/>
-                <w:rFonts w:ascii="Consolas" w:hAnsi="Consolas"/>
-                <w:color w:val="2D3B45"/>
-                <w:bdr w:val="none" w:sz="0" w:space="0" w:color="auto" w:frame="1"/>
-              </w:rPr>
-              <w:t>?cursor</w:t>
+              <w:t>loads?cursor</w:t>
             </w:r>
             <w:proofErr w:type="spellEnd"/>
             <w:r>
@@ -9528,6 +8804,7 @@
         </w:rPr>
       </w:pPr>
       <w:r>
+        <w:lastRenderedPageBreak/>
         <w:br w:type="page"/>
       </w:r>
     </w:p>
@@ -10146,10 +9423,7 @@
         <w:t>.</w:t>
       </w:r>
       <w:r>
-        <w:t xml:space="preserve"> </w:t>
-      </w:r>
-      <w:r>
-        <w:t>A</w:t>
+        <w:t xml:space="preserve"> A</w:t>
       </w:r>
       <w:r>
         <w:t xml:space="preserve"> </w:t>
@@ -11522,15 +10796,7 @@
                 <w:rFonts w:ascii="Consolas" w:hAnsi="Consolas"/>
                 <w:bdr w:val="none" w:sz="0" w:space="0" w:color="auto" w:frame="1"/>
               </w:rPr>
-              <w:t>l</w:t>
-            </w:r>
-            <w:r>
-              <w:rPr>
-                <w:rStyle w:val="HTMLCode"/>
-                <w:rFonts w:ascii="Consolas" w:hAnsi="Consolas"/>
-                <w:bdr w:val="none" w:sz="0" w:space="0" w:color="auto" w:frame="1"/>
-              </w:rPr>
-              <w:t>oad</w:t>
+              <w:t>load</w:t>
             </w:r>
             <w:r>
               <w:rPr>
@@ -13192,13 +12458,57 @@
     <w:lsdException w:name="HTML Sample" w:semiHidden="1" w:unhideWhenUsed="1"/>
     <w:lsdException w:name="HTML Typewriter" w:semiHidden="1" w:unhideWhenUsed="1"/>
     <w:lsdException w:name="HTML Variable" w:semiHidden="1" w:unhideWhenUsed="1"/>
+    <w:lsdException w:name="Normal Table" w:semiHidden="1" w:unhideWhenUsed="1"/>
     <w:lsdException w:name="annotation subject" w:semiHidden="1" w:unhideWhenUsed="1"/>
     <w:lsdException w:name="No List" w:semiHidden="1" w:unhideWhenUsed="1"/>
     <w:lsdException w:name="Outline List 1" w:semiHidden="1" w:unhideWhenUsed="1"/>
     <w:lsdException w:name="Outline List 2" w:semiHidden="1" w:unhideWhenUsed="1"/>
     <w:lsdException w:name="Outline List 3" w:semiHidden="1" w:unhideWhenUsed="1"/>
+    <w:lsdException w:name="Table Simple 1" w:semiHidden="1" w:unhideWhenUsed="1"/>
+    <w:lsdException w:name="Table Simple 2" w:semiHidden="1" w:unhideWhenUsed="1"/>
+    <w:lsdException w:name="Table Simple 3" w:semiHidden="1" w:unhideWhenUsed="1"/>
+    <w:lsdException w:name="Table Classic 1" w:semiHidden="1" w:unhideWhenUsed="1"/>
+    <w:lsdException w:name="Table Classic 2" w:semiHidden="1" w:unhideWhenUsed="1"/>
+    <w:lsdException w:name="Table Classic 3" w:semiHidden="1" w:unhideWhenUsed="1"/>
+    <w:lsdException w:name="Table Classic 4" w:semiHidden="1" w:unhideWhenUsed="1"/>
+    <w:lsdException w:name="Table Colorful 1" w:semiHidden="1" w:unhideWhenUsed="1"/>
+    <w:lsdException w:name="Table Colorful 2" w:semiHidden="1" w:unhideWhenUsed="1"/>
+    <w:lsdException w:name="Table Colorful 3" w:semiHidden="1" w:unhideWhenUsed="1"/>
+    <w:lsdException w:name="Table Columns 1" w:semiHidden="1" w:unhideWhenUsed="1"/>
+    <w:lsdException w:name="Table Columns 2" w:semiHidden="1" w:unhideWhenUsed="1"/>
+    <w:lsdException w:name="Table Columns 3" w:semiHidden="1" w:unhideWhenUsed="1"/>
+    <w:lsdException w:name="Table Columns 4" w:semiHidden="1" w:unhideWhenUsed="1"/>
+    <w:lsdException w:name="Table Columns 5" w:semiHidden="1" w:unhideWhenUsed="1"/>
+    <w:lsdException w:name="Table Grid 1" w:semiHidden="1" w:unhideWhenUsed="1"/>
+    <w:lsdException w:name="Table Grid 2" w:semiHidden="1" w:unhideWhenUsed="1"/>
+    <w:lsdException w:name="Table Grid 3" w:semiHidden="1" w:unhideWhenUsed="1"/>
+    <w:lsdException w:name="Table Grid 4" w:semiHidden="1" w:unhideWhenUsed="1"/>
+    <w:lsdException w:name="Table Grid 5" w:semiHidden="1" w:unhideWhenUsed="1"/>
+    <w:lsdException w:name="Table Grid 6" w:semiHidden="1" w:unhideWhenUsed="1"/>
+    <w:lsdException w:name="Table Grid 7" w:semiHidden="1" w:unhideWhenUsed="1"/>
+    <w:lsdException w:name="Table Grid 8" w:semiHidden="1" w:unhideWhenUsed="1"/>
+    <w:lsdException w:name="Table List 1" w:semiHidden="1" w:unhideWhenUsed="1"/>
+    <w:lsdException w:name="Table List 2" w:semiHidden="1" w:unhideWhenUsed="1"/>
+    <w:lsdException w:name="Table List 3" w:semiHidden="1" w:unhideWhenUsed="1"/>
+    <w:lsdException w:name="Table List 4" w:semiHidden="1" w:unhideWhenUsed="1"/>
+    <w:lsdException w:name="Table List 5" w:semiHidden="1" w:unhideWhenUsed="1"/>
+    <w:lsdException w:name="Table List 6" w:semiHidden="1" w:unhideWhenUsed="1"/>
+    <w:lsdException w:name="Table List 7" w:semiHidden="1" w:unhideWhenUsed="1"/>
+    <w:lsdException w:name="Table List 8" w:semiHidden="1" w:unhideWhenUsed="1"/>
+    <w:lsdException w:name="Table 3D effects 1" w:semiHidden="1" w:unhideWhenUsed="1"/>
+    <w:lsdException w:name="Table 3D effects 2" w:semiHidden="1" w:unhideWhenUsed="1"/>
+    <w:lsdException w:name="Table 3D effects 3" w:semiHidden="1" w:unhideWhenUsed="1"/>
+    <w:lsdException w:name="Table Contemporary" w:semiHidden="1" w:unhideWhenUsed="1"/>
+    <w:lsdException w:name="Table Elegant" w:semiHidden="1" w:unhideWhenUsed="1"/>
+    <w:lsdException w:name="Table Professional" w:semiHidden="1" w:unhideWhenUsed="1"/>
+    <w:lsdException w:name="Table Subtle 1" w:semiHidden="1" w:unhideWhenUsed="1"/>
+    <w:lsdException w:name="Table Subtle 2" w:semiHidden="1" w:unhideWhenUsed="1"/>
+    <w:lsdException w:name="Table Web 1" w:semiHidden="1" w:unhideWhenUsed="1"/>
+    <w:lsdException w:name="Table Web 2" w:semiHidden="1" w:unhideWhenUsed="1"/>
+    <w:lsdException w:name="Table Web 3" w:semiHidden="1" w:unhideWhenUsed="1"/>
     <w:lsdException w:name="Balloon Text" w:semiHidden="1" w:unhideWhenUsed="1"/>
     <w:lsdException w:name="Table Grid" w:uiPriority="39"/>
+    <w:lsdException w:name="Table Theme" w:semiHidden="1" w:unhideWhenUsed="1"/>
     <w:lsdException w:name="Placeholder Text" w:semiHidden="1"/>
     <w:lsdException w:name="No Spacing" w:uiPriority="1" w:qFormat="1"/>
     <w:lsdException w:name="Light Shading" w:uiPriority="60"/>

</xml_diff>